<commit_message>
Update Test Case Specification_GamEvaluate.docx
</commit_message>
<xml_diff>
--- a/Deliverables/Test Case Specification_GamEvaluate.docx
+++ b/Deliverables/Test Case Specification_GamEvaluate.docx
@@ -2215,6 +2215,14 @@
         </w:rPr>
       </w:pPr>
     </w:p>
+    <w:p>
+      <w:pPr>
+        <w:rPr>
+          <w:sz w:val="24"/>
+          <w:szCs w:val="24"/>
+        </w:rPr>
+      </w:pPr>
+    </w:p>
     <w:tbl>
       <w:tblPr>
         <w:tblStyle w:val="Grigliatabella"/>
@@ -2760,7 +2768,7 @@
                 <w:sz w:val="24"/>
                 <w:szCs w:val="24"/>
               </w:rPr>
-              <w:t>La registrazione non viene effettuata con successo poiché il resto dei campi non rispetta il formato</w:t>
+              <w:t>La registrazione non viene effettuata</w:t>
             </w:r>
           </w:p>
         </w:tc>
@@ -3021,7 +3029,6 @@
                 <w:sz w:val="24"/>
                 <w:szCs w:val="24"/>
               </w:rPr>
-              <w:lastRenderedPageBreak/>
               <w:t>Oracolo</w:t>
             </w:r>
           </w:p>
@@ -3042,7 +3049,7 @@
                 <w:sz w:val="24"/>
                 <w:szCs w:val="24"/>
               </w:rPr>
-              <w:t>La registrazione non viene effettuata con successo poiché il resto dei campi non rispetta il formato</w:t>
+              <w:t>La registrazione non viene effettuata</w:t>
             </w:r>
           </w:p>
         </w:tc>
@@ -3084,6 +3091,7 @@
                 <w:sz w:val="24"/>
                 <w:szCs w:val="24"/>
               </w:rPr>
+              <w:lastRenderedPageBreak/>
               <w:t>Test case</w:t>
             </w:r>
           </w:p>
@@ -3604,7 +3612,7 @@
                 <w:sz w:val="24"/>
                 <w:szCs w:val="24"/>
               </w:rPr>
-              <w:t>La registrazione non viene effettuata con successo poiché il resto dei campi non rispetta il formato</w:t>
+              <w:t xml:space="preserve">La registrazione non viene effettuata </w:t>
             </w:r>
           </w:p>
         </w:tc>
@@ -4166,7 +4174,14 @@
                 <w:sz w:val="24"/>
                 <w:szCs w:val="24"/>
               </w:rPr>
-              <w:t>La registrazione non viene effettuata con successo poiché il resto dei campi non rispetta il formato</w:t>
+              <w:t xml:space="preserve">La registrazione non viene </w:t>
+            </w:r>
+            <w:r>
+              <w:rPr>
+                <w:sz w:val="24"/>
+                <w:szCs w:val="24"/>
+              </w:rPr>
+              <w:t>effettuata</w:t>
             </w:r>
           </w:p>
         </w:tc>
@@ -4208,7 +4223,6 @@
                 <w:sz w:val="24"/>
                 <w:szCs w:val="24"/>
               </w:rPr>
-              <w:lastRenderedPageBreak/>
               <w:t>Test case</w:t>
             </w:r>
           </w:p>
@@ -4462,7 +4476,14 @@
                 <w:sz w:val="24"/>
                 <w:szCs w:val="24"/>
               </w:rPr>
-              <w:t>La registrazione non viene effettuata con successo poiché il resto dei campi non rispetta il formato</w:t>
+              <w:t xml:space="preserve">La registrazione non viene effettuata </w:t>
+            </w:r>
+            <w:r>
+              <w:rPr>
+                <w:sz w:val="24"/>
+                <w:szCs w:val="24"/>
+              </w:rPr>
+              <w:t>perché le password non coincidono</w:t>
             </w:r>
           </w:p>
         </w:tc>
@@ -4504,6 +4525,7 @@
                 <w:sz w:val="24"/>
                 <w:szCs w:val="24"/>
               </w:rPr>
+              <w:lastRenderedPageBreak/>
               <w:t>Test case</w:t>
             </w:r>
           </w:p>
@@ -5607,7 +5629,6 @@
                 <w:sz w:val="24"/>
                 <w:szCs w:val="24"/>
               </w:rPr>
-              <w:lastRenderedPageBreak/>
               <w:t>Oracolo</w:t>
             </w:r>
           </w:p>
@@ -7054,6 +7075,7 @@
                 <w:sz w:val="24"/>
                 <w:szCs w:val="24"/>
               </w:rPr>
+              <w:lastRenderedPageBreak/>
               <w:t>Test case</w:t>
             </w:r>
           </w:p>
@@ -7203,7 +7225,7 @@
                 <w:sz w:val="24"/>
                 <w:szCs w:val="24"/>
               </w:rPr>
-              <w:t>Il videogioco non viene aggiunto poiché il resto dei campi non rispetta il formato</w:t>
+              <w:t>Il videogioco non viene aggiunto</w:t>
             </w:r>
           </w:p>
         </w:tc>
@@ -7403,7 +7425,7 @@
                 <w:sz w:val="24"/>
                 <w:szCs w:val="24"/>
               </w:rPr>
-              <w:t>Il videogioco non viene aggiunto poiché il resto dei campi non rispetta il formato</w:t>
+              <w:t xml:space="preserve">Il videogioco non viene aggiunto </w:t>
             </w:r>
           </w:p>
         </w:tc>
@@ -7641,7 +7663,7 @@
                 <w:sz w:val="24"/>
                 <w:szCs w:val="24"/>
               </w:rPr>
-              <w:t>Il videogioco non viene aggiunto poiché il resto dei campi non rispetta il formato</w:t>
+              <w:t>Il videogioco non viene aggiunto</w:t>
             </w:r>
           </w:p>
         </w:tc>
@@ -7853,23 +7875,28 @@
                 <w:sz w:val="24"/>
                 <w:szCs w:val="24"/>
               </w:rPr>
-              <w:t>Copertina</w:t>
-            </w:r>
-            <w:r>
-              <w:rPr>
-                <w:b/>
-                <w:bCs/>
-                <w:sz w:val="24"/>
-                <w:szCs w:val="24"/>
-              </w:rPr>
-              <w:t xml:space="preserve"> </w:t>
-            </w:r>
-            <w:r>
-              <w:rPr>
-                <w:sz w:val="24"/>
-                <w:szCs w:val="24"/>
-              </w:rPr>
-              <w:t>= “Tetris.jpg”</w:t>
+              <w:t>Immagine</w:t>
+            </w:r>
+            <w:r>
+              <w:rPr>
+                <w:sz w:val="24"/>
+                <w:szCs w:val="24"/>
+              </w:rPr>
+              <w:t>= “</w:t>
+            </w:r>
+            <w:r>
+              <w:rPr>
+                <w:sz w:val="24"/>
+                <w:szCs w:val="24"/>
+              </w:rPr>
+              <w:t>http://....jpg</w:t>
+            </w:r>
+            <w:r>
+              <w:rPr>
+                <w:sz w:val="24"/>
+                <w:szCs w:val="24"/>
+              </w:rPr>
+              <w:t>”</w:t>
             </w:r>
           </w:p>
         </w:tc>
@@ -7912,7 +7939,7 @@
                 <w:sz w:val="24"/>
                 <w:szCs w:val="24"/>
               </w:rPr>
-              <w:t>Il videogioco non viene aggiunto poiché il resto dei campi non rispetta il formato</w:t>
+              <w:t xml:space="preserve">Il videogioco non viene aggiunto </w:t>
             </w:r>
           </w:p>
         </w:tc>
@@ -8124,9 +8151,47 @@
                 <w:sz w:val="24"/>
                 <w:szCs w:val="24"/>
               </w:rPr>
-              <w:lastRenderedPageBreak/>
-              <w:t>Copertina</w:t>
-            </w:r>
+              <w:t>Immagine</w:t>
+            </w:r>
+            <w:r>
+              <w:rPr>
+                <w:sz w:val="24"/>
+                <w:szCs w:val="24"/>
+              </w:rPr>
+              <w:t xml:space="preserve">= </w:t>
+            </w:r>
+            <w:r>
+              <w:rPr>
+                <w:sz w:val="24"/>
+                <w:szCs w:val="24"/>
+              </w:rPr>
+              <w:t>“</w:t>
+            </w:r>
+            <w:hyperlink r:id="rId6" w:history="1">
+              <w:r>
+                <w:rPr>
+                  <w:rStyle w:val="Collegamentoipertestuale"/>
+                  <w:sz w:val="24"/>
+                  <w:szCs w:val="24"/>
+                </w:rPr>
+                <w:t>http://....jpg</w:t>
+              </w:r>
+            </w:hyperlink>
+            <w:r>
+              <w:rPr>
+                <w:sz w:val="24"/>
+                <w:szCs w:val="24"/>
+              </w:rPr>
+              <w:t>”</w:t>
+            </w:r>
+          </w:p>
+          <w:p>
+            <w:pPr>
+              <w:rPr>
+                <w:sz w:val="24"/>
+                <w:szCs w:val="24"/>
+              </w:rPr>
+            </w:pPr>
             <w:r>
               <w:rPr>
                 <w:b/>
@@ -8134,30 +8199,6 @@
                 <w:sz w:val="24"/>
                 <w:szCs w:val="24"/>
               </w:rPr>
-              <w:t xml:space="preserve"> </w:t>
-            </w:r>
-            <w:r>
-              <w:rPr>
-                <w:sz w:val="24"/>
-                <w:szCs w:val="24"/>
-              </w:rPr>
-              <w:t>= “Tetris.jpg”</w:t>
-            </w:r>
-          </w:p>
-          <w:p>
-            <w:pPr>
-              <w:rPr>
-                <w:sz w:val="24"/>
-                <w:szCs w:val="24"/>
-              </w:rPr>
-            </w:pPr>
-            <w:r>
-              <w:rPr>
-                <w:b/>
-                <w:bCs/>
-                <w:sz w:val="24"/>
-                <w:szCs w:val="24"/>
-              </w:rPr>
               <w:t xml:space="preserve">Genere </w:t>
             </w:r>
             <w:r>
@@ -8188,7 +8229,6 @@
                 <w:sz w:val="24"/>
                 <w:szCs w:val="24"/>
               </w:rPr>
-              <w:lastRenderedPageBreak/>
               <w:t>Oracolo</w:t>
             </w:r>
           </w:p>
@@ -8209,7 +8249,7 @@
                 <w:sz w:val="24"/>
                 <w:szCs w:val="24"/>
               </w:rPr>
-              <w:t>Il videogioco non viene aggiunto poiché il resto dei campi non rispetta il formato</w:t>
+              <w:t xml:space="preserve">Il videogioco non viene aggiunto </w:t>
             </w:r>
           </w:p>
         </w:tc>
@@ -8421,8 +8461,47 @@
                 <w:sz w:val="24"/>
                 <w:szCs w:val="24"/>
               </w:rPr>
-              <w:t>Copertina</w:t>
-            </w:r>
+              <w:t>Immagine</w:t>
+            </w:r>
+            <w:r>
+              <w:rPr>
+                <w:sz w:val="24"/>
+                <w:szCs w:val="24"/>
+              </w:rPr>
+              <w:t xml:space="preserve">= </w:t>
+            </w:r>
+            <w:r>
+              <w:rPr>
+                <w:sz w:val="24"/>
+                <w:szCs w:val="24"/>
+              </w:rPr>
+              <w:t>“</w:t>
+            </w:r>
+            <w:hyperlink r:id="rId7" w:history="1">
+              <w:r>
+                <w:rPr>
+                  <w:rStyle w:val="Collegamentoipertestuale"/>
+                  <w:sz w:val="24"/>
+                  <w:szCs w:val="24"/>
+                </w:rPr>
+                <w:t>http://....jpg</w:t>
+              </w:r>
+            </w:hyperlink>
+            <w:r>
+              <w:rPr>
+                <w:sz w:val="24"/>
+                <w:szCs w:val="24"/>
+              </w:rPr>
+              <w:t>”</w:t>
+            </w:r>
+          </w:p>
+          <w:p>
+            <w:pPr>
+              <w:rPr>
+                <w:sz w:val="24"/>
+                <w:szCs w:val="24"/>
+              </w:rPr>
+            </w:pPr>
             <w:r>
               <w:rPr>
                 <w:b/>
@@ -8430,14 +8509,14 @@
                 <w:sz w:val="24"/>
                 <w:szCs w:val="24"/>
               </w:rPr>
-              <w:t xml:space="preserve"> </w:t>
-            </w:r>
-            <w:r>
-              <w:rPr>
-                <w:sz w:val="24"/>
-                <w:szCs w:val="24"/>
-              </w:rPr>
-              <w:t>= “Tetris.jpg”</w:t>
+              <w:t xml:space="preserve">Genere </w:t>
+            </w:r>
+            <w:r>
+              <w:rPr>
+                <w:sz w:val="24"/>
+                <w:szCs w:val="24"/>
+              </w:rPr>
+              <w:t>= “Arcade”</w:t>
             </w:r>
           </w:p>
           <w:p>
@@ -8454,30 +8533,6 @@
                 <w:sz w:val="24"/>
                 <w:szCs w:val="24"/>
               </w:rPr>
-              <w:t xml:space="preserve">Genere </w:t>
-            </w:r>
-            <w:r>
-              <w:rPr>
-                <w:sz w:val="24"/>
-                <w:szCs w:val="24"/>
-              </w:rPr>
-              <w:t>= “Arcade”</w:t>
-            </w:r>
-          </w:p>
-          <w:p>
-            <w:pPr>
-              <w:rPr>
-                <w:sz w:val="24"/>
-                <w:szCs w:val="24"/>
-              </w:rPr>
-            </w:pPr>
-            <w:r>
-              <w:rPr>
-                <w:b/>
-                <w:bCs/>
-                <w:sz w:val="24"/>
-                <w:szCs w:val="24"/>
-              </w:rPr>
               <w:t xml:space="preserve">Piattaforma </w:t>
             </w:r>
             <w:r>
@@ -8528,351 +8583,7 @@
                 <w:sz w:val="24"/>
                 <w:szCs w:val="24"/>
               </w:rPr>
-              <w:t>Il videogioco non viene aggiunto poiché il resto dei campi non rispetta il formato</w:t>
-            </w:r>
-          </w:p>
-        </w:tc>
-      </w:tr>
-    </w:tbl>
-    <w:p>
-      <w:pPr>
-        <w:rPr>
-          <w:sz w:val="24"/>
-          <w:szCs w:val="24"/>
-        </w:rPr>
-      </w:pPr>
-    </w:p>
-    <w:tbl>
-      <w:tblPr>
-        <w:tblStyle w:val="Grigliatabella"/>
-        <w:tblW w:w="0" w:type="auto"/>
-        <w:tblLook w:val="04A0" w:firstRow="1" w:lastRow="0" w:firstColumn="1" w:lastColumn="0" w:noHBand="0" w:noVBand="1"/>
-      </w:tblPr>
-      <w:tblGrid>
-        <w:gridCol w:w="4814"/>
-        <w:gridCol w:w="4814"/>
-      </w:tblGrid>
-      <w:tr>
-        <w:tc>
-          <w:tcPr>
-            <w:tcW w:w="4814" w:type="dxa"/>
-            <w:shd w:val="clear" w:color="auto" w:fill="BFBFBF" w:themeFill="background1" w:themeFillShade="BF"/>
-          </w:tcPr>
-          <w:p>
-            <w:pPr>
-              <w:rPr>
-                <w:sz w:val="24"/>
-                <w:szCs w:val="24"/>
-              </w:rPr>
-            </w:pPr>
-            <w:r>
-              <w:rPr>
-                <w:sz w:val="24"/>
-                <w:szCs w:val="24"/>
-              </w:rPr>
-              <w:t>Test case</w:t>
-            </w:r>
-          </w:p>
-        </w:tc>
-        <w:tc>
-          <w:tcPr>
-            <w:tcW w:w="4814" w:type="dxa"/>
-          </w:tcPr>
-          <w:p>
-            <w:pPr>
-              <w:rPr>
-                <w:sz w:val="24"/>
-                <w:szCs w:val="24"/>
-              </w:rPr>
-            </w:pPr>
-            <w:r>
-              <w:rPr>
-                <w:sz w:val="24"/>
-                <w:szCs w:val="24"/>
-              </w:rPr>
-              <w:t>Test_AggiungiGioco</w:t>
-            </w:r>
-          </w:p>
-        </w:tc>
-      </w:tr>
-      <w:tr>
-        <w:tc>
-          <w:tcPr>
-            <w:tcW w:w="4814" w:type="dxa"/>
-            <w:shd w:val="clear" w:color="auto" w:fill="BFBFBF" w:themeFill="background1" w:themeFillShade="BF"/>
-          </w:tcPr>
-          <w:p>
-            <w:pPr>
-              <w:rPr>
-                <w:sz w:val="24"/>
-                <w:szCs w:val="24"/>
-              </w:rPr>
-            </w:pPr>
-            <w:r>
-              <w:rPr>
-                <w:sz w:val="24"/>
-                <w:szCs w:val="24"/>
-              </w:rPr>
-              <w:t>Codice</w:t>
-            </w:r>
-          </w:p>
-        </w:tc>
-        <w:tc>
-          <w:tcPr>
-            <w:tcW w:w="4814" w:type="dxa"/>
-          </w:tcPr>
-          <w:p>
-            <w:pPr>
-              <w:rPr>
-                <w:sz w:val="24"/>
-                <w:szCs w:val="24"/>
-              </w:rPr>
-            </w:pPr>
-            <w:r>
-              <w:rPr>
-                <w:sz w:val="24"/>
-                <w:szCs w:val="24"/>
-              </w:rPr>
-              <w:t>3.1.7</w:t>
-            </w:r>
-          </w:p>
-        </w:tc>
-      </w:tr>
-      <w:tr>
-        <w:tc>
-          <w:tcPr>
-            <w:tcW w:w="4814" w:type="dxa"/>
-            <w:shd w:val="clear" w:color="auto" w:fill="BFBFBF" w:themeFill="background1" w:themeFillShade="BF"/>
-          </w:tcPr>
-          <w:p>
-            <w:pPr>
-              <w:rPr>
-                <w:sz w:val="24"/>
-                <w:szCs w:val="24"/>
-              </w:rPr>
-            </w:pPr>
-            <w:r>
-              <w:rPr>
-                <w:sz w:val="24"/>
-                <w:szCs w:val="24"/>
-              </w:rPr>
-              <w:t>Input</w:t>
-            </w:r>
-          </w:p>
-        </w:tc>
-        <w:tc>
-          <w:tcPr>
-            <w:tcW w:w="4814" w:type="dxa"/>
-          </w:tcPr>
-          <w:p>
-            <w:pPr>
-              <w:rPr>
-                <w:sz w:val="24"/>
-                <w:szCs w:val="24"/>
-              </w:rPr>
-            </w:pPr>
-            <w:r>
-              <w:rPr>
-                <w:b/>
-                <w:bCs/>
-                <w:sz w:val="24"/>
-                <w:szCs w:val="24"/>
-              </w:rPr>
-              <w:t>Titolo</w:t>
-            </w:r>
-            <w:r>
-              <w:rPr>
-                <w:sz w:val="24"/>
-                <w:szCs w:val="24"/>
-              </w:rPr>
-              <w:t xml:space="preserve"> = “Tetris”</w:t>
-            </w:r>
-          </w:p>
-          <w:p>
-            <w:pPr>
-              <w:rPr>
-                <w:sz w:val="24"/>
-                <w:szCs w:val="24"/>
-              </w:rPr>
-            </w:pPr>
-            <w:r>
-              <w:rPr>
-                <w:b/>
-                <w:bCs/>
-                <w:sz w:val="24"/>
-                <w:szCs w:val="24"/>
-              </w:rPr>
-              <w:t>Descrizione</w:t>
-            </w:r>
-            <w:r>
-              <w:rPr>
-                <w:sz w:val="24"/>
-                <w:szCs w:val="24"/>
-              </w:rPr>
-              <w:t xml:space="preserve"> = “Videogioco </w:t>
-            </w:r>
-            <w:r>
-              <w:rPr>
-                <w:sz w:val="24"/>
-                <w:szCs w:val="24"/>
-              </w:rPr>
-              <w:t>di logica e ragionamento</w:t>
-            </w:r>
-            <w:r>
-              <w:rPr>
-                <w:sz w:val="24"/>
-                <w:szCs w:val="24"/>
-              </w:rPr>
-              <w:t>”</w:t>
-            </w:r>
-          </w:p>
-          <w:p>
-            <w:pPr>
-              <w:rPr>
-                <w:sz w:val="24"/>
-                <w:szCs w:val="24"/>
-              </w:rPr>
-            </w:pPr>
-            <w:r>
-              <w:rPr>
-                <w:b/>
-                <w:bCs/>
-                <w:sz w:val="24"/>
-                <w:szCs w:val="24"/>
-              </w:rPr>
-              <w:t>Copertina</w:t>
-            </w:r>
-            <w:r>
-              <w:rPr>
-                <w:b/>
-                <w:bCs/>
-                <w:sz w:val="24"/>
-                <w:szCs w:val="24"/>
-              </w:rPr>
-              <w:t xml:space="preserve"> </w:t>
-            </w:r>
-            <w:r>
-              <w:rPr>
-                <w:sz w:val="24"/>
-                <w:szCs w:val="24"/>
-              </w:rPr>
-              <w:t>= “Tetris.jpg”</w:t>
-            </w:r>
-          </w:p>
-          <w:p>
-            <w:pPr>
-              <w:rPr>
-                <w:sz w:val="24"/>
-                <w:szCs w:val="24"/>
-              </w:rPr>
-            </w:pPr>
-            <w:r>
-              <w:rPr>
-                <w:b/>
-                <w:bCs/>
-                <w:sz w:val="24"/>
-                <w:szCs w:val="24"/>
-              </w:rPr>
-              <w:t xml:space="preserve">Genere </w:t>
-            </w:r>
-            <w:r>
-              <w:rPr>
-                <w:sz w:val="24"/>
-                <w:szCs w:val="24"/>
-              </w:rPr>
-              <w:t>= “Arcade”</w:t>
-            </w:r>
-          </w:p>
-          <w:p>
-            <w:pPr>
-              <w:rPr>
-                <w:sz w:val="24"/>
-                <w:szCs w:val="24"/>
-              </w:rPr>
-            </w:pPr>
-            <w:r>
-              <w:rPr>
-                <w:b/>
-                <w:bCs/>
-                <w:sz w:val="24"/>
-                <w:szCs w:val="24"/>
-              </w:rPr>
-              <w:t xml:space="preserve">Piattaforma </w:t>
-            </w:r>
-            <w:r>
-              <w:rPr>
-                <w:sz w:val="24"/>
-                <w:szCs w:val="24"/>
-              </w:rPr>
-              <w:t>= “Multipiattaforma”</w:t>
-            </w:r>
-          </w:p>
-          <w:p>
-            <w:pPr>
-              <w:spacing w:line="480" w:lineRule="auto"/>
-              <w:rPr>
-                <w:sz w:val="24"/>
-                <w:szCs w:val="24"/>
-              </w:rPr>
-            </w:pPr>
-            <w:r>
-              <w:rPr>
-                <w:b/>
-                <w:bCs/>
-                <w:sz w:val="24"/>
-                <w:szCs w:val="24"/>
-              </w:rPr>
-              <w:t xml:space="preserve">Immagine </w:t>
-            </w:r>
-            <w:r>
-              <w:rPr>
-                <w:sz w:val="24"/>
-                <w:szCs w:val="24"/>
-              </w:rPr>
-              <w:t>= “http://.....png</w:t>
-            </w:r>
-          </w:p>
-        </w:tc>
-      </w:tr>
-      <w:tr>
-        <w:tc>
-          <w:tcPr>
-            <w:tcW w:w="4814" w:type="dxa"/>
-            <w:shd w:val="clear" w:color="auto" w:fill="BFBFBF" w:themeFill="background1" w:themeFillShade="BF"/>
-          </w:tcPr>
-          <w:p>
-            <w:pPr>
-              <w:rPr>
-                <w:sz w:val="24"/>
-                <w:szCs w:val="24"/>
-              </w:rPr>
-            </w:pPr>
-            <w:r>
-              <w:rPr>
-                <w:sz w:val="24"/>
-                <w:szCs w:val="24"/>
-              </w:rPr>
-              <w:t>Oracolo</w:t>
-            </w:r>
-          </w:p>
-        </w:tc>
-        <w:tc>
-          <w:tcPr>
-            <w:tcW w:w="4814" w:type="dxa"/>
-          </w:tcPr>
-          <w:p>
-            <w:pPr>
-              <w:rPr>
-                <w:sz w:val="24"/>
-                <w:szCs w:val="24"/>
-              </w:rPr>
-            </w:pPr>
-            <w:r>
-              <w:rPr>
-                <w:sz w:val="24"/>
-                <w:szCs w:val="24"/>
-              </w:rPr>
-              <w:t>Il videogioco viene aggiunto</w:t>
+              <w:t xml:space="preserve">Il videogioco viene aggiunto </w:t>
             </w:r>
           </w:p>
         </w:tc>
@@ -8898,6 +8609,7 @@
           <w:sz w:val="24"/>
           <w:szCs w:val="24"/>
         </w:rPr>
+        <w:lastRenderedPageBreak/>
         <w:t>TC_3.</w:t>
       </w:r>
       <w:r>
@@ -9128,85 +8840,18 @@
           <w:szCs w:val="24"/>
         </w:rPr>
       </w:pPr>
-    </w:p>
-    <w:p>
-      <w:pPr>
-        <w:rPr>
-          <w:sz w:val="24"/>
-          <w:szCs w:val="24"/>
-        </w:rPr>
-      </w:pPr>
-    </w:p>
-    <w:p>
-      <w:pPr>
-        <w:rPr>
-          <w:sz w:val="24"/>
-          <w:szCs w:val="24"/>
-        </w:rPr>
-      </w:pPr>
-    </w:p>
-    <w:p>
-      <w:pPr>
-        <w:rPr>
-          <w:sz w:val="24"/>
-          <w:szCs w:val="24"/>
-        </w:rPr>
-      </w:pPr>
-    </w:p>
-    <w:p>
-      <w:pPr>
-        <w:rPr>
-          <w:sz w:val="24"/>
-          <w:szCs w:val="24"/>
-        </w:rPr>
-      </w:pPr>
       <w:r>
         <w:rPr>
           <w:sz w:val="24"/>
           <w:szCs w:val="24"/>
         </w:rPr>
-        <w:t>TC_3.</w:t>
-      </w:r>
-      <w:r>
-        <w:rPr>
-          <w:sz w:val="24"/>
-          <w:szCs w:val="24"/>
-        </w:rPr>
-        <w:t>3</w:t>
-      </w:r>
-      <w:r>
-        <w:rPr>
-          <w:sz w:val="24"/>
-          <w:szCs w:val="24"/>
-        </w:rPr>
-        <w:t xml:space="preserve"> Test_</w:t>
-      </w:r>
-      <w:r>
-        <w:rPr>
-          <w:sz w:val="24"/>
-          <w:szCs w:val="24"/>
-        </w:rPr>
-        <w:t>VotaGioco</w:t>
-      </w:r>
-    </w:p>
-    <w:p>
-      <w:pPr>
-        <w:rPr>
-          <w:sz w:val="24"/>
-          <w:szCs w:val="24"/>
-        </w:rPr>
-      </w:pPr>
-      <w:r>
-        <w:rPr>
-          <w:sz w:val="24"/>
-          <w:szCs w:val="24"/>
-        </w:rPr>
-        <w:br w:type="page"/>
+        <w:t>TC_3.3 Test_VotaGioco</w:t>
       </w:r>
     </w:p>
     <w:tbl>
       <w:tblPr>
         <w:tblStyle w:val="Grigliatabella"/>
+        <w:tblpPr w:leftFromText="141" w:rightFromText="141" w:vertAnchor="text" w:horzAnchor="margin" w:tblpY="666"/>
         <w:tblW w:w="0" w:type="auto"/>
         <w:tblLook w:val="04A0" w:firstRow="1" w:lastRow="0" w:firstColumn="1" w:lastColumn="0" w:noHBand="0" w:noVBand="1"/>
       </w:tblPr>
@@ -9232,7 +8877,6 @@
                 <w:sz w:val="24"/>
                 <w:szCs w:val="24"/>
               </w:rPr>
-              <w:lastRenderedPageBreak/>
               <w:t>Test case</w:t>
             </w:r>
           </w:p>
@@ -9253,14 +8897,7 @@
                 <w:sz w:val="24"/>
                 <w:szCs w:val="24"/>
               </w:rPr>
-              <w:t>Test_</w:t>
-            </w:r>
-            <w:r>
-              <w:rPr>
-                <w:sz w:val="24"/>
-                <w:szCs w:val="24"/>
-              </w:rPr>
-              <w:t>VotaGioco</w:t>
+              <w:t>Test_VotaGioco</w:t>
             </w:r>
           </w:p>
         </w:tc>
@@ -9303,14 +8940,7 @@
                 <w:sz w:val="24"/>
                 <w:szCs w:val="24"/>
               </w:rPr>
-              <w:t>3.</w:t>
-            </w:r>
-            <w:r>
-              <w:rPr>
-                <w:sz w:val="24"/>
-                <w:szCs w:val="24"/>
-              </w:rPr>
-              <w:t>3.1</w:t>
+              <w:t>3.3.1</w:t>
             </w:r>
           </w:p>
         </w:tc>
@@ -9353,28 +8983,7 @@
                 <w:sz w:val="24"/>
                 <w:szCs w:val="24"/>
               </w:rPr>
-              <w:t>L’</w:t>
-            </w:r>
-            <w:r>
-              <w:rPr>
-                <w:sz w:val="24"/>
-                <w:szCs w:val="24"/>
-              </w:rPr>
-              <w:t>utente</w:t>
-            </w:r>
-            <w:r>
-              <w:rPr>
-                <w:sz w:val="24"/>
-                <w:szCs w:val="24"/>
-              </w:rPr>
-              <w:t xml:space="preserve"> clicca sul pulsante </w:t>
-            </w:r>
-            <w:r>
-              <w:rPr>
-                <w:sz w:val="24"/>
-                <w:szCs w:val="24"/>
-              </w:rPr>
-              <w:t>per inserire una votazione</w:t>
+              <w:t>L’utente clicca sul pulsante per inserire una votazione</w:t>
             </w:r>
           </w:p>
         </w:tc>
@@ -9419,8 +9028,6 @@
               </w:rPr>
               <w:t>La votazione viene inserita</w:t>
             </w:r>
-            <w:bookmarkStart w:id="0" w:name="_GoBack"/>
-            <w:bookmarkEnd w:id="0"/>
           </w:p>
         </w:tc>
       </w:tr>
@@ -9436,6 +9043,8 @@
     <w:p>
       <w:pPr>
         <w:rPr>
+          <w:b/>
+          <w:bCs/>
           <w:sz w:val="24"/>
           <w:szCs w:val="24"/>
         </w:rPr>
@@ -9889,7 +9498,7 @@
                 <w:sz w:val="24"/>
                 <w:szCs w:val="24"/>
               </w:rPr>
-              <w:t>Il genere non viene aggiunto poiché il resto dei campi non rispetta il formato</w:t>
+              <w:t xml:space="preserve">Il genere non viene aggiunto </w:t>
             </w:r>
           </w:p>
         </w:tc>
@@ -10091,7 +9700,7 @@
                 <w:sz w:val="24"/>
                 <w:szCs w:val="24"/>
               </w:rPr>
-              <w:t>Il genere non viene aggiunto poiché il resto dei campi non rispetta il formato</w:t>
+              <w:t xml:space="preserve">Il genere non viene aggiunto </w:t>
             </w:r>
           </w:p>
         </w:tc>
@@ -10267,6 +9876,7 @@
                 <w:sz w:val="24"/>
                 <w:szCs w:val="24"/>
               </w:rPr>
+              <w:lastRenderedPageBreak/>
               <w:t>Descrizione</w:t>
             </w:r>
             <w:r>
@@ -10330,6 +9940,7 @@
                 <w:sz w:val="24"/>
                 <w:szCs w:val="24"/>
               </w:rPr>
+              <w:lastRenderedPageBreak/>
               <w:t>Oracolo</w:t>
             </w:r>
           </w:p>
@@ -10351,6 +9962,260 @@
                 <w:szCs w:val="24"/>
               </w:rPr>
               <w:t>Il genere viene aggiunto</w:t>
+            </w:r>
+          </w:p>
+        </w:tc>
+      </w:tr>
+    </w:tbl>
+    <w:p>
+      <w:pPr>
+        <w:rPr>
+          <w:b/>
+          <w:bCs/>
+          <w:sz w:val="24"/>
+          <w:szCs w:val="24"/>
+        </w:rPr>
+      </w:pPr>
+    </w:p>
+    <w:tbl>
+      <w:tblPr>
+        <w:tblStyle w:val="Grigliatabella"/>
+        <w:tblW w:w="0" w:type="auto"/>
+        <w:tblLook w:val="04A0" w:firstRow="1" w:lastRow="0" w:firstColumn="1" w:lastColumn="0" w:noHBand="0" w:noVBand="1"/>
+      </w:tblPr>
+      <w:tblGrid>
+        <w:gridCol w:w="4814"/>
+        <w:gridCol w:w="4814"/>
+      </w:tblGrid>
+      <w:tr>
+        <w:tc>
+          <w:tcPr>
+            <w:tcW w:w="4814" w:type="dxa"/>
+            <w:shd w:val="clear" w:color="auto" w:fill="BFBFBF" w:themeFill="background1" w:themeFillShade="BF"/>
+          </w:tcPr>
+          <w:p>
+            <w:pPr>
+              <w:rPr>
+                <w:sz w:val="24"/>
+                <w:szCs w:val="24"/>
+              </w:rPr>
+            </w:pPr>
+            <w:r>
+              <w:rPr>
+                <w:sz w:val="24"/>
+                <w:szCs w:val="24"/>
+              </w:rPr>
+              <w:t>Test case</w:t>
+            </w:r>
+          </w:p>
+        </w:tc>
+        <w:tc>
+          <w:tcPr>
+            <w:tcW w:w="4814" w:type="dxa"/>
+          </w:tcPr>
+          <w:p>
+            <w:pPr>
+              <w:rPr>
+                <w:sz w:val="24"/>
+                <w:szCs w:val="24"/>
+              </w:rPr>
+            </w:pPr>
+            <w:r>
+              <w:rPr>
+                <w:sz w:val="24"/>
+                <w:szCs w:val="24"/>
+              </w:rPr>
+              <w:t>Test_AggiungiGenere</w:t>
+            </w:r>
+          </w:p>
+        </w:tc>
+      </w:tr>
+      <w:tr>
+        <w:tc>
+          <w:tcPr>
+            <w:tcW w:w="4814" w:type="dxa"/>
+            <w:shd w:val="clear" w:color="auto" w:fill="BFBFBF" w:themeFill="background1" w:themeFillShade="BF"/>
+          </w:tcPr>
+          <w:p>
+            <w:pPr>
+              <w:rPr>
+                <w:sz w:val="24"/>
+                <w:szCs w:val="24"/>
+              </w:rPr>
+            </w:pPr>
+            <w:r>
+              <w:rPr>
+                <w:sz w:val="24"/>
+                <w:szCs w:val="24"/>
+              </w:rPr>
+              <w:t>Codice</w:t>
+            </w:r>
+          </w:p>
+        </w:tc>
+        <w:tc>
+          <w:tcPr>
+            <w:tcW w:w="4814" w:type="dxa"/>
+          </w:tcPr>
+          <w:p>
+            <w:pPr>
+              <w:rPr>
+                <w:sz w:val="24"/>
+                <w:szCs w:val="24"/>
+              </w:rPr>
+            </w:pPr>
+            <w:r>
+              <w:rPr>
+                <w:sz w:val="24"/>
+                <w:szCs w:val="24"/>
+              </w:rPr>
+              <w:t>4.1.</w:t>
+            </w:r>
+            <w:r>
+              <w:rPr>
+                <w:sz w:val="24"/>
+                <w:szCs w:val="24"/>
+              </w:rPr>
+              <w:t>3</w:t>
+            </w:r>
+          </w:p>
+        </w:tc>
+      </w:tr>
+      <w:tr>
+        <w:tc>
+          <w:tcPr>
+            <w:tcW w:w="4814" w:type="dxa"/>
+            <w:shd w:val="clear" w:color="auto" w:fill="BFBFBF" w:themeFill="background1" w:themeFillShade="BF"/>
+          </w:tcPr>
+          <w:p>
+            <w:pPr>
+              <w:rPr>
+                <w:sz w:val="24"/>
+                <w:szCs w:val="24"/>
+              </w:rPr>
+            </w:pPr>
+            <w:r>
+              <w:rPr>
+                <w:sz w:val="24"/>
+                <w:szCs w:val="24"/>
+              </w:rPr>
+              <w:t>Input</w:t>
+            </w:r>
+          </w:p>
+        </w:tc>
+        <w:tc>
+          <w:tcPr>
+            <w:tcW w:w="4814" w:type="dxa"/>
+          </w:tcPr>
+          <w:p>
+            <w:pPr>
+              <w:rPr>
+                <w:sz w:val="24"/>
+                <w:szCs w:val="24"/>
+              </w:rPr>
+            </w:pPr>
+            <w:r>
+              <w:rPr>
+                <w:b/>
+                <w:bCs/>
+                <w:sz w:val="24"/>
+                <w:szCs w:val="24"/>
+              </w:rPr>
+              <w:t>Nome</w:t>
+            </w:r>
+            <w:r>
+              <w:rPr>
+                <w:sz w:val="24"/>
+                <w:szCs w:val="24"/>
+              </w:rPr>
+              <w:t xml:space="preserve"> = “</w:t>
+            </w:r>
+            <w:r>
+              <w:rPr>
+                <w:sz w:val="24"/>
+                <w:szCs w:val="24"/>
+              </w:rPr>
+              <w:t>Multiplatform</w:t>
+            </w:r>
+            <w:r>
+              <w:rPr>
+                <w:sz w:val="24"/>
+                <w:szCs w:val="24"/>
+              </w:rPr>
+              <w:t>”</w:t>
+            </w:r>
+          </w:p>
+          <w:p>
+            <w:pPr>
+              <w:rPr>
+                <w:sz w:val="24"/>
+                <w:szCs w:val="24"/>
+              </w:rPr>
+            </w:pPr>
+            <w:r>
+              <w:rPr>
+                <w:b/>
+                <w:bCs/>
+                <w:sz w:val="24"/>
+                <w:szCs w:val="24"/>
+              </w:rPr>
+              <w:t xml:space="preserve">Descrizione </w:t>
+            </w:r>
+            <w:r>
+              <w:rPr>
+                <w:sz w:val="24"/>
+                <w:szCs w:val="24"/>
+              </w:rPr>
+              <w:t>= “descrizione”</w:t>
+            </w:r>
+          </w:p>
+        </w:tc>
+      </w:tr>
+      <w:tr>
+        <w:tc>
+          <w:tcPr>
+            <w:tcW w:w="4814" w:type="dxa"/>
+            <w:shd w:val="clear" w:color="auto" w:fill="BFBFBF" w:themeFill="background1" w:themeFillShade="BF"/>
+          </w:tcPr>
+          <w:p>
+            <w:pPr>
+              <w:rPr>
+                <w:sz w:val="24"/>
+                <w:szCs w:val="24"/>
+              </w:rPr>
+            </w:pPr>
+            <w:r>
+              <w:rPr>
+                <w:sz w:val="24"/>
+                <w:szCs w:val="24"/>
+              </w:rPr>
+              <w:t>Oracolo</w:t>
+            </w:r>
+          </w:p>
+        </w:tc>
+        <w:tc>
+          <w:tcPr>
+            <w:tcW w:w="4814" w:type="dxa"/>
+          </w:tcPr>
+          <w:p>
+            <w:pPr>
+              <w:rPr>
+                <w:sz w:val="24"/>
+                <w:szCs w:val="24"/>
+              </w:rPr>
+            </w:pPr>
+            <w:r>
+              <w:rPr>
+                <w:sz w:val="24"/>
+                <w:szCs w:val="24"/>
+              </w:rPr>
+              <w:t xml:space="preserve">Il genere non viene aggiunto </w:t>
+            </w:r>
+            <w:r>
+              <w:rPr>
+                <w:sz w:val="24"/>
+                <w:szCs w:val="24"/>
+              </w:rPr>
+              <w:t>perché già esiste un genere con lo stesso nome</w:t>
             </w:r>
           </w:p>
         </w:tc>
@@ -10538,7 +10403,6 @@
                 <w:sz w:val="24"/>
                 <w:szCs w:val="24"/>
               </w:rPr>
-              <w:lastRenderedPageBreak/>
               <w:t>Oracolo</w:t>
             </w:r>
           </w:p>
@@ -10559,7 +10423,7 @@
                 <w:sz w:val="24"/>
                 <w:szCs w:val="24"/>
               </w:rPr>
-              <w:t>Il genere non viene aggiunto poiché il resto dei campi non rispetta il formato</w:t>
+              <w:t>Il genere non viene aggiunto</w:t>
             </w:r>
           </w:p>
         </w:tc>
@@ -10763,6 +10627,252 @@
               </w:rPr>
               <w:t>La piattaforma viene aggiunta</w:t>
             </w:r>
+          </w:p>
+        </w:tc>
+      </w:tr>
+    </w:tbl>
+    <w:p>
+      <w:pPr>
+        <w:rPr>
+          <w:b/>
+          <w:bCs/>
+          <w:sz w:val="24"/>
+          <w:szCs w:val="24"/>
+        </w:rPr>
+      </w:pPr>
+    </w:p>
+    <w:tbl>
+      <w:tblPr>
+        <w:tblStyle w:val="Grigliatabella"/>
+        <w:tblW w:w="0" w:type="auto"/>
+        <w:tblLook w:val="04A0" w:firstRow="1" w:lastRow="0" w:firstColumn="1" w:lastColumn="0" w:noHBand="0" w:noVBand="1"/>
+      </w:tblPr>
+      <w:tblGrid>
+        <w:gridCol w:w="4814"/>
+        <w:gridCol w:w="4814"/>
+      </w:tblGrid>
+      <w:tr>
+        <w:tc>
+          <w:tcPr>
+            <w:tcW w:w="4814" w:type="dxa"/>
+            <w:shd w:val="clear" w:color="auto" w:fill="BFBFBF" w:themeFill="background1" w:themeFillShade="BF"/>
+          </w:tcPr>
+          <w:p>
+            <w:pPr>
+              <w:rPr>
+                <w:sz w:val="24"/>
+                <w:szCs w:val="24"/>
+              </w:rPr>
+            </w:pPr>
+            <w:r>
+              <w:rPr>
+                <w:sz w:val="24"/>
+                <w:szCs w:val="24"/>
+              </w:rPr>
+              <w:t>Test case</w:t>
+            </w:r>
+          </w:p>
+        </w:tc>
+        <w:tc>
+          <w:tcPr>
+            <w:tcW w:w="4814" w:type="dxa"/>
+          </w:tcPr>
+          <w:p>
+            <w:pPr>
+              <w:rPr>
+                <w:sz w:val="24"/>
+                <w:szCs w:val="24"/>
+              </w:rPr>
+            </w:pPr>
+            <w:r>
+              <w:rPr>
+                <w:sz w:val="24"/>
+                <w:szCs w:val="24"/>
+              </w:rPr>
+              <w:t>Test_AggiungiPiattaforma</w:t>
+            </w:r>
+          </w:p>
+        </w:tc>
+      </w:tr>
+      <w:tr>
+        <w:tc>
+          <w:tcPr>
+            <w:tcW w:w="4814" w:type="dxa"/>
+            <w:shd w:val="clear" w:color="auto" w:fill="BFBFBF" w:themeFill="background1" w:themeFillShade="BF"/>
+          </w:tcPr>
+          <w:p>
+            <w:pPr>
+              <w:rPr>
+                <w:sz w:val="24"/>
+                <w:szCs w:val="24"/>
+              </w:rPr>
+            </w:pPr>
+            <w:r>
+              <w:rPr>
+                <w:sz w:val="24"/>
+                <w:szCs w:val="24"/>
+              </w:rPr>
+              <w:t>Codice</w:t>
+            </w:r>
+          </w:p>
+        </w:tc>
+        <w:tc>
+          <w:tcPr>
+            <w:tcW w:w="4814" w:type="dxa"/>
+          </w:tcPr>
+          <w:p>
+            <w:pPr>
+              <w:rPr>
+                <w:sz w:val="24"/>
+                <w:szCs w:val="24"/>
+              </w:rPr>
+            </w:pPr>
+            <w:r>
+              <w:rPr>
+                <w:sz w:val="24"/>
+                <w:szCs w:val="24"/>
+              </w:rPr>
+              <w:t>4.2.</w:t>
+            </w:r>
+            <w:r>
+              <w:rPr>
+                <w:sz w:val="24"/>
+                <w:szCs w:val="24"/>
+              </w:rPr>
+              <w:t>3</w:t>
+            </w:r>
+          </w:p>
+        </w:tc>
+      </w:tr>
+      <w:tr>
+        <w:tc>
+          <w:tcPr>
+            <w:tcW w:w="4814" w:type="dxa"/>
+            <w:shd w:val="clear" w:color="auto" w:fill="BFBFBF" w:themeFill="background1" w:themeFillShade="BF"/>
+          </w:tcPr>
+          <w:p>
+            <w:pPr>
+              <w:rPr>
+                <w:sz w:val="24"/>
+                <w:szCs w:val="24"/>
+              </w:rPr>
+            </w:pPr>
+            <w:r>
+              <w:rPr>
+                <w:sz w:val="24"/>
+                <w:szCs w:val="24"/>
+              </w:rPr>
+              <w:t>Input</w:t>
+            </w:r>
+          </w:p>
+        </w:tc>
+        <w:tc>
+          <w:tcPr>
+            <w:tcW w:w="4814" w:type="dxa"/>
+          </w:tcPr>
+          <w:p>
+            <w:pPr>
+              <w:rPr>
+                <w:sz w:val="24"/>
+                <w:szCs w:val="24"/>
+              </w:rPr>
+            </w:pPr>
+            <w:r>
+              <w:rPr>
+                <w:b/>
+                <w:bCs/>
+                <w:sz w:val="24"/>
+                <w:szCs w:val="24"/>
+              </w:rPr>
+              <w:t>Nome</w:t>
+            </w:r>
+            <w:r>
+              <w:rPr>
+                <w:sz w:val="24"/>
+                <w:szCs w:val="24"/>
+              </w:rPr>
+              <w:t xml:space="preserve"> = “</w:t>
+            </w:r>
+            <w:r>
+              <w:rPr>
+                <w:sz w:val="24"/>
+                <w:szCs w:val="24"/>
+              </w:rPr>
+              <w:t>PS4</w:t>
+            </w:r>
+            <w:r>
+              <w:rPr>
+                <w:sz w:val="24"/>
+                <w:szCs w:val="24"/>
+              </w:rPr>
+              <w:t>”</w:t>
+            </w:r>
+          </w:p>
+        </w:tc>
+      </w:tr>
+      <w:tr>
+        <w:tc>
+          <w:tcPr>
+            <w:tcW w:w="4814" w:type="dxa"/>
+            <w:shd w:val="clear" w:color="auto" w:fill="BFBFBF" w:themeFill="background1" w:themeFillShade="BF"/>
+          </w:tcPr>
+          <w:p>
+            <w:pPr>
+              <w:rPr>
+                <w:sz w:val="24"/>
+                <w:szCs w:val="24"/>
+              </w:rPr>
+            </w:pPr>
+            <w:r>
+              <w:rPr>
+                <w:sz w:val="24"/>
+                <w:szCs w:val="24"/>
+              </w:rPr>
+              <w:t>Oracolo</w:t>
+            </w:r>
+          </w:p>
+        </w:tc>
+        <w:tc>
+          <w:tcPr>
+            <w:tcW w:w="4814" w:type="dxa"/>
+          </w:tcPr>
+          <w:p>
+            <w:pPr>
+              <w:rPr>
+                <w:sz w:val="24"/>
+                <w:szCs w:val="24"/>
+              </w:rPr>
+            </w:pPr>
+            <w:r>
+              <w:rPr>
+                <w:sz w:val="24"/>
+                <w:szCs w:val="24"/>
+              </w:rPr>
+              <w:t>La piattaforma</w:t>
+            </w:r>
+            <w:r>
+              <w:rPr>
+                <w:sz w:val="24"/>
+                <w:szCs w:val="24"/>
+              </w:rPr>
+              <w:t xml:space="preserve"> non</w:t>
+            </w:r>
+            <w:r>
+              <w:rPr>
+                <w:sz w:val="24"/>
+                <w:szCs w:val="24"/>
+              </w:rPr>
+              <w:t xml:space="preserve"> viene aggiunta</w:t>
+            </w:r>
+            <w:r>
+              <w:rPr>
+                <w:sz w:val="24"/>
+                <w:szCs w:val="24"/>
+              </w:rPr>
+              <w:t xml:space="preserve"> perché già esiste un’altra piattaforma con lo stesso nome</w:t>
+            </w:r>
+            <w:bookmarkStart w:id="0" w:name="_GoBack"/>
+            <w:bookmarkEnd w:id="0"/>
           </w:p>
         </w:tc>
       </w:tr>
@@ -11099,6 +11209,7 @@
                 <w:sz w:val="24"/>
                 <w:szCs w:val="24"/>
               </w:rPr>
+              <w:lastRenderedPageBreak/>
               <w:t>Input</w:t>
             </w:r>
           </w:p>
@@ -11799,7 +11910,6 @@
                 <w:sz w:val="24"/>
                 <w:szCs w:val="24"/>
               </w:rPr>
-              <w:lastRenderedPageBreak/>
               <w:t>Oracolo</w:t>
             </w:r>
           </w:p>
@@ -12340,6 +12450,7 @@
                 <w:sz w:val="24"/>
                 <w:szCs w:val="24"/>
               </w:rPr>
+              <w:lastRenderedPageBreak/>
               <w:t>Test case</w:t>
             </w:r>
           </w:p>
@@ -13071,7 +13182,6 @@
                 <w:sz w:val="24"/>
                 <w:szCs w:val="24"/>
               </w:rPr>
-              <w:lastRenderedPageBreak/>
               <w:t>Codice</w:t>
             </w:r>
           </w:p>
@@ -14342,6 +14452,29 @@
       <w:szCs w:val="24"/>
     </w:rPr>
   </w:style>
+  <w:style w:type="character" w:styleId="Collegamentoipertestuale">
+    <w:name w:val="Hyperlink"/>
+    <w:basedOn w:val="Carpredefinitoparagrafo"/>
+    <w:uiPriority w:val="99"/>
+    <w:unhideWhenUsed/>
+    <w:rsid w:val="00FD5F1B"/>
+    <w:rPr>
+      <w:color w:val="0563C1" w:themeColor="hyperlink"/>
+      <w:u w:val="single"/>
+    </w:rPr>
+  </w:style>
+  <w:style w:type="character" w:styleId="Menzionenonrisolta">
+    <w:name w:val="Unresolved Mention"/>
+    <w:basedOn w:val="Carpredefinitoparagrafo"/>
+    <w:uiPriority w:val="99"/>
+    <w:semiHidden/>
+    <w:unhideWhenUsed/>
+    <w:rsid w:val="00FD5F1B"/>
+    <w:rPr>
+      <w:color w:val="605E5C"/>
+      <w:shd w:val="clear" w:color="auto" w:fill="E1DFDD"/>
+    </w:rPr>
+  </w:style>
 </w:styles>
 </file>
 

</xml_diff>